<commit_message>
Added more information to the documentation to be re-orginized and destributed in the first three chapters of the documentation.
</commit_message>
<xml_diff>
--- a/New Floor/Assets/Documents/Chapter 1(Draft).docx
+++ b/New Floor/Assets/Documents/Chapter 1(Draft).docx
@@ -39,6 +39,7 @@
           <w:sz w:val="40"/>
         </w:rPr>
       </w:pPr>
+      <w:proofErr w:type="gramStart"/>
       <w:r>
         <w:rPr>
           <w:rFonts w:asciiTheme="majorBidi" w:hAnsiTheme="majorBidi" w:cstheme="majorBidi"/>
@@ -46,6 +47,7 @@
         </w:rPr>
         <w:t>for</w:t>
       </w:r>
+      <w:proofErr w:type="gramEnd"/>
     </w:p>
     <w:p>
       <w:pPr>
@@ -137,8 +139,16 @@
         <w:rPr>
           <w:rFonts w:asciiTheme="majorBidi" w:hAnsiTheme="majorBidi" w:cstheme="majorBidi"/>
         </w:rPr>
-        <w:t>Islam Ghretlli</w:t>
-      </w:r>
+        <w:t xml:space="preserve">Islam </w:t>
+      </w:r>
+      <w:proofErr w:type="spellStart"/>
+      <w:r>
+        <w:rPr>
+          <w:rFonts w:asciiTheme="majorBidi" w:hAnsiTheme="majorBidi" w:cstheme="majorBidi"/>
+        </w:rPr>
+        <w:t>Ghretlli</w:t>
+      </w:r>
+      <w:proofErr w:type="spellEnd"/>
     </w:p>
     <w:p>
       <w:pPr>
@@ -156,6 +166,87 @@
         </w:rPr>
         <w:t>215185139</w:t>
       </w:r>
+    </w:p>
+    <w:p>
+      <w:pPr>
+        <w:pStyle w:val="ByLine"/>
+        <w:spacing w:before="0" w:after="0"/>
+        <w:ind w:left="-90"/>
+        <w:jc w:val="center"/>
+        <w:rPr>
+          <w:rFonts w:asciiTheme="majorBidi" w:hAnsiTheme="majorBidi" w:cstheme="majorBidi"/>
+        </w:rPr>
+      </w:pPr>
+    </w:p>
+    <w:p>
+      <w:pPr>
+        <w:pStyle w:val="ByLine"/>
+        <w:spacing w:before="0" w:after="0"/>
+        <w:ind w:left="-90"/>
+        <w:jc w:val="center"/>
+        <w:rPr>
+          <w:rFonts w:asciiTheme="majorBidi" w:hAnsiTheme="majorBidi" w:cstheme="majorBidi"/>
+        </w:rPr>
+      </w:pPr>
+      <w:r>
+        <w:rPr>
+          <w:rFonts w:asciiTheme="majorBidi" w:hAnsiTheme="majorBidi" w:cstheme="majorBidi"/>
+        </w:rPr>
+        <w:t>Under the supervision of</w:t>
+      </w:r>
+    </w:p>
+    <w:p>
+      <w:pPr>
+        <w:pStyle w:val="ByLine"/>
+        <w:spacing w:before="0" w:after="0"/>
+        <w:ind w:left="-90"/>
+        <w:jc w:val="center"/>
+        <w:rPr>
+          <w:rFonts w:asciiTheme="majorBidi" w:hAnsiTheme="majorBidi" w:cstheme="majorBidi"/>
+        </w:rPr>
+      </w:pPr>
+      <w:r>
+        <w:rPr>
+          <w:rFonts w:asciiTheme="majorBidi" w:hAnsiTheme="majorBidi" w:cstheme="majorBidi"/>
+        </w:rPr>
+        <w:t xml:space="preserve">Dr. </w:t>
+      </w:r>
+      <w:proofErr w:type="spellStart"/>
+      <w:r>
+        <w:rPr>
+          <w:rFonts w:asciiTheme="majorBidi" w:hAnsiTheme="majorBidi" w:cstheme="majorBidi"/>
+        </w:rPr>
+        <w:t>Abd</w:t>
+      </w:r>
+      <w:proofErr w:type="spellEnd"/>
+      <w:r>
+        <w:rPr>
+          <w:rFonts w:asciiTheme="majorBidi" w:hAnsiTheme="majorBidi" w:cstheme="majorBidi"/>
+        </w:rPr>
+        <w:t xml:space="preserve"> </w:t>
+      </w:r>
+      <w:proofErr w:type="spellStart"/>
+      <w:r>
+        <w:rPr>
+          <w:rFonts w:asciiTheme="majorBidi" w:hAnsiTheme="majorBidi" w:cstheme="majorBidi"/>
+        </w:rPr>
+        <w:t>Annaser</w:t>
+      </w:r>
+      <w:proofErr w:type="spellEnd"/>
+      <w:r>
+        <w:rPr>
+          <w:rFonts w:asciiTheme="majorBidi" w:hAnsiTheme="majorBidi" w:cstheme="majorBidi"/>
+        </w:rPr>
+        <w:t xml:space="preserve"> Al-</w:t>
+      </w:r>
+      <w:proofErr w:type="spellStart"/>
+      <w:r>
+        <w:rPr>
+          <w:rFonts w:asciiTheme="majorBidi" w:hAnsiTheme="majorBidi" w:cstheme="majorBidi"/>
+        </w:rPr>
+        <w:t>Diaf</w:t>
+      </w:r>
+      <w:proofErr w:type="spellEnd"/>
     </w:p>
     <w:p>
       <w:pPr>
@@ -357,43 +448,134 @@
           <w:rFonts w:asciiTheme="majorBidi" w:hAnsiTheme="majorBidi" w:cstheme="majorBidi"/>
           <w:lang w:bidi="ar-LY"/>
         </w:rPr>
-        <w:t xml:space="preserve">The gaming world while vastly explored in other parts of the world, is grossly overlooked and neglected in Libya. An aspiring or budding game developer is not provided with the means to flourish and further this interest, as a career or hobby. This, besides being a waste of real potential and the end of young dreams, is an overlooked opportunity distinguish and enhance our country to the outside world, by means of widely renowned and profitable product. </w:t>
-      </w:r>
-    </w:p>
-    <w:p>
-      <w:pPr>
-        <w:spacing w:line="240" w:lineRule="auto"/>
-        <w:ind w:left="-90"/>
-        <w:jc w:val="both"/>
-        <w:rPr>
-          <w:rFonts w:asciiTheme="majorBidi" w:hAnsiTheme="majorBidi" w:cstheme="majorBidi"/>
-          <w:lang w:bidi="ar-LY"/>
-        </w:rPr>
-      </w:pPr>
-    </w:p>
-    <w:p>
-      <w:pPr>
-        <w:spacing w:line="240" w:lineRule="auto"/>
-        <w:ind w:left="-90"/>
-        <w:jc w:val="both"/>
-        <w:rPr>
-          <w:rFonts w:asciiTheme="majorBidi" w:hAnsiTheme="majorBidi" w:cstheme="majorBidi"/>
-          <w:lang w:bidi="ar-LY"/>
-        </w:rPr>
-      </w:pPr>
-      <w:r>
-        <w:rPr>
-          <w:rFonts w:asciiTheme="majorBidi" w:hAnsiTheme="majorBidi" w:cstheme="majorBidi"/>
-          <w:lang w:bidi="ar-LY"/>
-        </w:rPr>
-        <w:t>PC gaming, while traditional, in an undeniably prominent faction of the gaming industry; and held as a personal interest and love, I have chosen this platform for my intended project. Undoubtedly, the world of gaming is branching anew, and powerfully, towards both online and in ways of smartphones. While not denying the potential, nor importance of this, it is equally important to not forget that PC gaming is neither deprecated nor obsolete in this industry, and pursuing distinction in this platform is not adding another drop of water to an already vastly explored sea; but rather should be respected and valued in</w:t>
-      </w:r>
-      <w:r>
-        <w:rPr>
-          <w:rFonts w:asciiTheme="majorBidi" w:hAnsiTheme="majorBidi" w:cstheme="majorBidi"/>
-          <w:lang w:bidi="ar-LY"/>
-        </w:rPr>
-        <w:t xml:space="preserve"> its own rite, acknowledging it</w:t>
+        <w:t xml:space="preserve">The gaming world while vastly explored in other parts of the world, is grossly overlooked and neglected in Libya. An aspiring or budding game developer is not provided with the means to flourish and further this interest, as a career or hobby. This, besides being a waste of real potential and the end of young dreams, is an overlooked opportunity distinguish and enhance our country to the </w:t>
+      </w:r>
+      <w:r>
+        <w:rPr>
+          <w:rFonts w:asciiTheme="majorBidi" w:hAnsiTheme="majorBidi" w:cstheme="majorBidi"/>
+          <w:lang w:bidi="ar-LY"/>
+        </w:rPr>
+        <w:t>rest of the</w:t>
+      </w:r>
+      <w:r>
+        <w:rPr>
+          <w:rFonts w:asciiTheme="majorBidi" w:hAnsiTheme="majorBidi" w:cstheme="majorBidi"/>
+          <w:lang w:bidi="ar-LY"/>
+        </w:rPr>
+        <w:t xml:space="preserve"> world, by means of widely renowned and profitable product. </w:t>
+      </w:r>
+    </w:p>
+    <w:p>
+      <w:pPr>
+        <w:spacing w:line="240" w:lineRule="auto"/>
+        <w:ind w:left="-90"/>
+        <w:jc w:val="both"/>
+        <w:rPr>
+          <w:rFonts w:asciiTheme="majorBidi" w:hAnsiTheme="majorBidi" w:cstheme="majorBidi"/>
+          <w:lang w:bidi="ar-LY"/>
+        </w:rPr>
+      </w:pPr>
+    </w:p>
+    <w:p>
+      <w:pPr>
+        <w:spacing w:line="240" w:lineRule="auto"/>
+        <w:ind w:left="-90"/>
+        <w:jc w:val="both"/>
+        <w:rPr>
+          <w:rFonts w:asciiTheme="majorBidi" w:hAnsiTheme="majorBidi" w:cstheme="majorBidi"/>
+          <w:lang w:bidi="ar-LY"/>
+        </w:rPr>
+      </w:pPr>
+      <w:r>
+        <w:rPr>
+          <w:rFonts w:asciiTheme="majorBidi" w:hAnsiTheme="majorBidi" w:cstheme="majorBidi"/>
+          <w:lang w:bidi="ar-LY"/>
+        </w:rPr>
+        <w:t>PC gaming, while traditional, i</w:t>
+      </w:r>
+      <w:r>
+        <w:rPr>
+          <w:rFonts w:asciiTheme="majorBidi" w:hAnsiTheme="majorBidi" w:cstheme="majorBidi"/>
+          <w:lang w:bidi="ar-LY"/>
+        </w:rPr>
+        <w:t>s</w:t>
+      </w:r>
+      <w:r>
+        <w:rPr>
+          <w:rFonts w:asciiTheme="majorBidi" w:hAnsiTheme="majorBidi" w:cstheme="majorBidi"/>
+          <w:lang w:bidi="ar-LY"/>
+        </w:rPr>
+        <w:t xml:space="preserve"> an undeniably prominent faction of the gaming industry; and held as a personal interest and love</w:t>
+      </w:r>
+      <w:r>
+        <w:rPr>
+          <w:rFonts w:asciiTheme="majorBidi" w:hAnsiTheme="majorBidi" w:cstheme="majorBidi"/>
+          <w:lang w:bidi="ar-LY"/>
+        </w:rPr>
+        <w:t>;</w:t>
+      </w:r>
+      <w:r>
+        <w:rPr>
+          <w:rFonts w:asciiTheme="majorBidi" w:hAnsiTheme="majorBidi" w:cstheme="majorBidi"/>
+          <w:lang w:bidi="ar-LY"/>
+        </w:rPr>
+        <w:t xml:space="preserve"> </w:t>
+      </w:r>
+      <w:r>
+        <w:rPr>
+          <w:rFonts w:asciiTheme="majorBidi" w:hAnsiTheme="majorBidi" w:cstheme="majorBidi"/>
+          <w:lang w:bidi="ar-LY"/>
+        </w:rPr>
+        <w:t>the author</w:t>
+      </w:r>
+      <w:r>
+        <w:rPr>
+          <w:rFonts w:asciiTheme="majorBidi" w:hAnsiTheme="majorBidi" w:cstheme="majorBidi"/>
+          <w:lang w:bidi="ar-LY"/>
+        </w:rPr>
+        <w:t xml:space="preserve"> have chosen this platform for my intended project. Undoubtedly, the world of gaming is branching anew, and </w:t>
+      </w:r>
+      <w:r>
+        <w:rPr>
+          <w:rFonts w:asciiTheme="majorBidi" w:hAnsiTheme="majorBidi" w:cstheme="majorBidi"/>
+          <w:lang w:bidi="ar-LY"/>
+        </w:rPr>
+        <w:t>strongly</w:t>
+      </w:r>
+      <w:r>
+        <w:rPr>
+          <w:rFonts w:asciiTheme="majorBidi" w:hAnsiTheme="majorBidi" w:cstheme="majorBidi"/>
+          <w:lang w:bidi="ar-LY"/>
+        </w:rPr>
+        <w:t>, towards both online and in ways of smartphones. While not denying the potential, nor importance of this, it is equally important to not forget that PC gaming is neither deprecated nor obsolete in this industry, and pursuing distinction in this platform is not adding another drop of water to an already vastly explored sea; but rather should be respected and valued in</w:t>
+      </w:r>
+      <w:r>
+        <w:rPr>
+          <w:rFonts w:asciiTheme="majorBidi" w:hAnsiTheme="majorBidi" w:cstheme="majorBidi"/>
+          <w:lang w:bidi="ar-LY"/>
+        </w:rPr>
+        <w:t xml:space="preserve"> its own </w:t>
+      </w:r>
+      <w:r>
+        <w:rPr>
+          <w:rFonts w:asciiTheme="majorBidi" w:hAnsiTheme="majorBidi" w:cstheme="majorBidi"/>
+          <w:lang w:bidi="ar-LY"/>
+        </w:rPr>
+        <w:t>right</w:t>
+      </w:r>
+      <w:r>
+        <w:rPr>
+          <w:rFonts w:asciiTheme="majorBidi" w:hAnsiTheme="majorBidi" w:cstheme="majorBidi"/>
+          <w:lang w:bidi="ar-LY"/>
+        </w:rPr>
+        <w:t>;</w:t>
+      </w:r>
+      <w:r>
+        <w:rPr>
+          <w:rFonts w:asciiTheme="majorBidi" w:hAnsiTheme="majorBidi" w:cstheme="majorBidi"/>
+          <w:lang w:bidi="ar-LY"/>
+        </w:rPr>
+        <w:t xml:space="preserve"> acknowledging it</w:t>
       </w:r>
       <w:r>
         <w:rPr>
@@ -442,6 +624,31 @@
           <w:lang w:bidi="ar-LY"/>
         </w:rPr>
       </w:pPr>
+    </w:p>
+    <w:p>
+      <w:pPr>
+        <w:spacing w:line="240" w:lineRule="auto"/>
+        <w:ind w:left="-90"/>
+        <w:jc w:val="both"/>
+        <w:rPr>
+          <w:rFonts w:asciiTheme="majorBidi" w:hAnsiTheme="majorBidi" w:cstheme="majorBidi"/>
+          <w:lang w:bidi="ar-LY"/>
+        </w:rPr>
+      </w:pPr>
+      <w:r>
+        <w:rPr>
+          <w:rFonts w:asciiTheme="majorBidi" w:hAnsiTheme="majorBidi" w:cstheme="majorBidi"/>
+          <w:lang w:bidi="ar-LY"/>
+        </w:rPr>
+        <w:t xml:space="preserve">The </w:t>
+      </w:r>
+      <w:r>
+        <w:rPr>
+          <w:rFonts w:asciiTheme="majorBidi" w:hAnsiTheme="majorBidi" w:cstheme="majorBidi"/>
+          <w:lang w:bidi="ar-LY"/>
+        </w:rPr>
+        <w:t xml:space="preserve">detailing of the different genres of games, as well as technology options and choices made for this project will be done in later chapters. </w:t>
+      </w:r>
     </w:p>
     <w:p>
       <w:pPr>
@@ -591,7 +798,47 @@
           <w:sz w:val="24"/>
           <w:szCs w:val="24"/>
         </w:rPr>
-        <w:t xml:space="preserve">Such an effort provides a risk; each genre has its conventions and fan-base which live according to them, a combination of such risks alienating or creating a distasteful new feel to long-term, hard core gamers of each respective genre; it is my attempt to create such a game that rather than failing to meet their expectations, the game should “enhance” their experience with a new flavor from the best of the other genres fore-mentioned. </w:t>
+        <w:t xml:space="preserve">Such an effort provides a risk; each genre has its conventions and fan-base which live according to them, a combination of such risks alienating or creating a distasteful new feel to long-term, hard core gamers of each respective genre; it is </w:t>
+      </w:r>
+      <w:r>
+        <w:rPr>
+          <w:rFonts w:asciiTheme="majorBidi" w:hAnsiTheme="majorBidi" w:cstheme="majorBidi"/>
+          <w:i w:val="0"/>
+          <w:iCs w:val="0"/>
+          <w:sz w:val="24"/>
+          <w:szCs w:val="24"/>
+        </w:rPr>
+        <w:t>the author’s</w:t>
+      </w:r>
+      <w:r>
+        <w:rPr>
+          <w:rFonts w:asciiTheme="majorBidi" w:hAnsiTheme="majorBidi" w:cstheme="majorBidi"/>
+          <w:i w:val="0"/>
+          <w:iCs w:val="0"/>
+          <w:sz w:val="24"/>
+          <w:szCs w:val="24"/>
+        </w:rPr>
+        <w:t xml:space="preserve"> attempt to create such a game that rather than failing to meet their</w:t>
+      </w:r>
+      <w:r>
+        <w:rPr>
+          <w:rFonts w:asciiTheme="majorBidi" w:hAnsiTheme="majorBidi" w:cstheme="majorBidi"/>
+          <w:i w:val="0"/>
+          <w:iCs w:val="0"/>
+          <w:sz w:val="24"/>
+          <w:szCs w:val="24"/>
+        </w:rPr>
+        <w:t xml:space="preserve"> expectations, the game should enhance</w:t>
+      </w:r>
+      <w:r>
+        <w:rPr>
+          <w:rFonts w:asciiTheme="majorBidi" w:hAnsiTheme="majorBidi" w:cstheme="majorBidi"/>
+          <w:i w:val="0"/>
+          <w:iCs w:val="0"/>
+          <w:sz w:val="24"/>
+          <w:szCs w:val="24"/>
+        </w:rPr>
+        <w:t xml:space="preserve"> their experience with a new flavor from the best of the other genres fore-mentioned. </w:t>
       </w:r>
     </w:p>
     <w:p>
@@ -641,6 +888,7 @@
           <w:sz w:val="24"/>
           <w:szCs w:val="24"/>
         </w:rPr>
+        <w:lastRenderedPageBreak/>
         <w:t xml:space="preserve">In terms of multiple-ending, the choices the player makes will affect the overall course of the game and progression of the story, forcing multiple runs of the game to explore the many different possible routes and endings. </w:t>
       </w:r>
     </w:p>
@@ -667,7 +915,6 @@
           <w:sz w:val="24"/>
           <w:szCs w:val="24"/>
         </w:rPr>
-        <w:lastRenderedPageBreak/>
         <w:t xml:space="preserve">Its puzzles should provide a fair amount of challenge and complexity, while not overdoing it to the point of causing frustration, disinterest, or inability to complete the levels within. With that in mind, the puzzles mustn’t be so mundane, tedious, or easy that the player becomes bored with the game, or glosses over the game in a number of minutes. </w:t>
       </w:r>
     </w:p>
@@ -689,7 +936,13 @@
         <w:rPr>
           <w:rFonts w:asciiTheme="majorBidi" w:hAnsiTheme="majorBidi" w:cstheme="majorBidi"/>
         </w:rPr>
-        <w:t>Product Scope</w:t>
+        <w:t>Game</w:t>
+      </w:r>
+      <w:r>
+        <w:rPr>
+          <w:rFonts w:asciiTheme="majorBidi" w:hAnsiTheme="majorBidi" w:cstheme="majorBidi"/>
+        </w:rPr>
+        <w:t xml:space="preserve"> Scope</w:t>
       </w:r>
       <w:bookmarkEnd w:id="9"/>
       <w:r>
@@ -873,7 +1126,7 @@
     <w:p>
       <w:pPr>
         <w:numPr>
-          <w:ilvl w:val="0"/>
+          <w:ilvl w:val="1"/>
           <w:numId w:val="5"/>
         </w:numPr>
         <w:spacing w:line="240" w:lineRule="auto"/>
@@ -888,7 +1141,7 @@
           <w:rFonts w:asciiTheme="majorBidi" w:hAnsiTheme="majorBidi" w:cstheme="majorBidi"/>
           <w:lang w:bidi="ar-LY"/>
         </w:rPr>
-        <w:t xml:space="preserve"> Character: The in-game avatar being controlled by the player</w:t>
+        <w:t xml:space="preserve">The term User is interchangeable here as they are the same actor. </w:t>
       </w:r>
     </w:p>
     <w:p>
@@ -909,8 +1162,50 @@
           <w:rFonts w:asciiTheme="majorBidi" w:hAnsiTheme="majorBidi" w:cstheme="majorBidi"/>
           <w:lang w:bidi="ar-LY"/>
         </w:rPr>
+        <w:t xml:space="preserve"> Character: The in-game avatar being controlled by the player</w:t>
+      </w:r>
+    </w:p>
+    <w:p>
+      <w:pPr>
+        <w:numPr>
+          <w:ilvl w:val="0"/>
+          <w:numId w:val="5"/>
+        </w:numPr>
+        <w:spacing w:line="240" w:lineRule="auto"/>
+        <w:jc w:val="both"/>
+        <w:rPr>
+          <w:rFonts w:asciiTheme="majorBidi" w:hAnsiTheme="majorBidi" w:cstheme="majorBidi"/>
+          <w:lang w:bidi="ar-LY"/>
+        </w:rPr>
+      </w:pPr>
+      <w:r>
+        <w:rPr>
+          <w:rFonts w:asciiTheme="majorBidi" w:hAnsiTheme="majorBidi" w:cstheme="majorBidi"/>
+          <w:lang w:bidi="ar-LY"/>
+        </w:rPr>
         <w:t xml:space="preserve"> FR: Functional Requirement</w:t>
       </w:r>
+      <w:r>
+        <w:rPr>
+          <w:rFonts w:asciiTheme="majorBidi" w:hAnsiTheme="majorBidi" w:cstheme="majorBidi"/>
+          <w:lang w:bidi="ar-LY"/>
+        </w:rPr>
+        <w:t xml:space="preserve">. </w:t>
+      </w:r>
+    </w:p>
+    <w:p>
+      <w:pPr>
+        <w:numPr>
+          <w:ilvl w:val="0"/>
+          <w:numId w:val="5"/>
+        </w:numPr>
+        <w:spacing w:line="240" w:lineRule="auto"/>
+        <w:jc w:val="both"/>
+        <w:rPr>
+          <w:rFonts w:asciiTheme="majorBidi" w:hAnsiTheme="majorBidi" w:cstheme="majorBidi"/>
+          <w:lang w:bidi="ar-LY"/>
+        </w:rPr>
+      </w:pPr>
     </w:p>
     <w:p>
       <w:pPr>
@@ -920,6 +1215,8 @@
         <w:jc w:val="both"/>
         <w:rPr>
           <w:rFonts w:asciiTheme="majorBidi" w:hAnsiTheme="majorBidi" w:cstheme="majorBidi"/>
+          <w:strike/>
+          <w:color w:val="FF0000"/>
           <w:rtl/>
           <w:lang w:bidi="ar-LY"/>
         </w:rPr>
@@ -927,6 +1224,8 @@
       <w:r>
         <w:rPr>
           <w:rFonts w:asciiTheme="majorBidi" w:hAnsiTheme="majorBidi" w:cstheme="majorBidi"/>
+          <w:strike/>
+          <w:color w:val="FF0000"/>
         </w:rPr>
         <w:t>References</w:t>
       </w:r>
@@ -1007,7 +1306,43 @@
           <w:sz w:val="24"/>
           <w:szCs w:val="24"/>
         </w:rPr>
-        <w:t>IEEE Std 830-1998 (Revision of IEEE Std 830-1993)</w:t>
+        <w:t xml:space="preserve">IEEE </w:t>
+      </w:r>
+      <w:proofErr w:type="spellStart"/>
+      <w:r>
+        <w:rPr>
+          <w:rFonts w:asciiTheme="majorBidi" w:hAnsiTheme="majorBidi" w:cstheme="majorBidi"/>
+          <w:sz w:val="24"/>
+          <w:szCs w:val="24"/>
+        </w:rPr>
+        <w:t>Std</w:t>
+      </w:r>
+      <w:proofErr w:type="spellEnd"/>
+      <w:r>
+        <w:rPr>
+          <w:rFonts w:asciiTheme="majorBidi" w:hAnsiTheme="majorBidi" w:cstheme="majorBidi"/>
+          <w:sz w:val="24"/>
+          <w:szCs w:val="24"/>
+        </w:rPr>
+        <w:t xml:space="preserve"> 830-1998 (Revision of IEEE </w:t>
+      </w:r>
+      <w:proofErr w:type="spellStart"/>
+      <w:r>
+        <w:rPr>
+          <w:rFonts w:asciiTheme="majorBidi" w:hAnsiTheme="majorBidi" w:cstheme="majorBidi"/>
+          <w:sz w:val="24"/>
+          <w:szCs w:val="24"/>
+        </w:rPr>
+        <w:t>Std</w:t>
+      </w:r>
+      <w:proofErr w:type="spellEnd"/>
+      <w:r>
+        <w:rPr>
+          <w:rFonts w:asciiTheme="majorBidi" w:hAnsiTheme="majorBidi" w:cstheme="majorBidi"/>
+          <w:sz w:val="24"/>
+          <w:szCs w:val="24"/>
+        </w:rPr>
+        <w:t xml:space="preserve"> 830-1993)</w:t>
       </w:r>
     </w:p>
     <w:p>
@@ -1124,6 +1459,8 @@
         <w:jc w:val="both"/>
         <w:rPr>
           <w:rFonts w:asciiTheme="majorBidi" w:hAnsiTheme="majorBidi" w:cstheme="majorBidi"/>
+          <w:strike/>
+          <w:color w:val="FF0000"/>
           <w:rtl/>
           <w:lang w:bidi="ar-LY"/>
         </w:rPr>
@@ -1131,6 +1468,8 @@
       <w:r>
         <w:rPr>
           <w:rFonts w:asciiTheme="majorBidi" w:hAnsiTheme="majorBidi" w:cstheme="majorBidi"/>
+          <w:strike/>
+          <w:color w:val="FF0000"/>
         </w:rPr>
         <w:t>Overview of Document</w:t>
       </w:r>
@@ -1244,6 +1583,7 @@
           <w:sz w:val="24"/>
           <w:szCs w:val="24"/>
         </w:rPr>
+        <w:lastRenderedPageBreak/>
         <w:t xml:space="preserve">Section 3 </w:t>
       </w:r>
       <w:r>
@@ -1264,6 +1604,8 @@
         </w:rPr>
         <w:t xml:space="preserve"> UML diagrams detailing the functional requirements from the previous sections, as well as the overall system, and Use-Case representation of the individual operations within. </w:t>
       </w:r>
+      <w:bookmarkStart w:id="13" w:name="_GoBack"/>
+      <w:bookmarkEnd w:id="13"/>
     </w:p>
     <w:p>
       <w:pPr>
@@ -1371,7 +1713,10 @@
       <w:t xml:space="preserve"> </w:t>
     </w:r>
     <w:r>
-      <w:t>Requirements Specification for &lt;Project&gt;</w:t>
+      <w:t>Requirem</w:t>
+    </w:r>
+    <w:r>
+      <w:t>ents Specification for Autopilot</w:t>
     </w:r>
     <w:r>
       <w:tab/>
@@ -1925,7 +2270,7 @@
         <w:rFonts w:ascii="Times" w:eastAsia="Times New Roman" w:hAnsi="Times" w:cs="Times" w:hint="default"/>
       </w:rPr>
     </w:lvl>
-    <w:lvl w:ilvl="1" w:tplc="04090003" w:tentative="1">
+    <w:lvl w:ilvl="1" w:tplc="04090003">
       <w:start w:val="1"/>
       <w:numFmt w:val="bullet"/>
       <w:lvlText w:val="o"/>

</xml_diff>